<commit_message>
State of code as of the end of the conference
</commit_message>
<xml_diff>
--- a/config/awards.docx
+++ b/config/awards.docx
@@ -8,23 +8,22 @@
         <w:rPr>
           <w:rFonts w:ascii="Adobe Caslon Pro" w:hAnsi="Adobe Caslon Pro"/>
           <w:b/>
-          <w:sz w:val="48"/>
-          <w:szCs w:val="48"/>
+          <w:sz w:val="44"/>
+          <w:szCs w:val="44"/>
         </w:rPr>
       </w:pPr>
       <w:r>
         <w:rPr>
           <w:rFonts w:ascii="Adobe Caslon Pro" w:hAnsi="Adobe Caslon Pro"/>
           <w:b/>
-          <w:sz w:val="48"/>
-          <w:szCs w:val="48"/>
+          <w:sz w:val="44"/>
+          <w:szCs w:val="44"/>
         </w:rPr>
         <w:t>Brown University Simulation of the United Nations XXII</w:t>
       </w:r>
     </w:p>
     <w:p>
       <w:pPr>
-        <w:jc w:val="center"/>
         <w:rPr>
           <w:rFonts w:ascii="Adobe Caslon Pro" w:hAnsi="Adobe Caslon Pro"/>
           <w:b/>
@@ -104,27 +103,18 @@
         <w:rPr>
           <w:rFonts w:ascii="Adobe Caslon Pro" w:hAnsi="Adobe Caslon Pro"/>
           <w:i/>
-          <w:sz w:val="48"/>
-          <w:szCs w:val="48"/>
+          <w:sz w:val="44"/>
+          <w:szCs w:val="44"/>
         </w:rPr>
       </w:pPr>
       <w:r>
         <w:rPr>
           <w:rFonts w:ascii="Adobe Caslon Pro" w:hAnsi="Adobe Caslon Pro"/>
           <w:i/>
-          <w:sz w:val="48"/>
-          <w:szCs w:val="48"/>
-        </w:rPr>
-        <w:t xml:space="preserve">On </w:t>
-      </w:r>
-      <w:r>
-        <w:rPr>
-          <w:rFonts w:ascii="Adobe Caslon Pro" w:hAnsi="Adobe Caslon Pro"/>
-          <w:i/>
-          <w:sz w:val="48"/>
-          <w:szCs w:val="48"/>
-        </w:rPr>
-        <w:t>behalf of the BUSUN 2018 secretariat, chairs, directors, and staff, we are pleased to present the award for</w:t>
+          <w:sz w:val="44"/>
+          <w:szCs w:val="44"/>
+        </w:rPr>
+        <w:t>On behalf of the BUSUN 2018 secretariat, chairs, directors, and staff, we are pleased to present the award for</w:t>
       </w:r>
     </w:p>
     <w:p>
@@ -134,16 +124,16 @@
         <w:rPr>
           <w:rFonts w:ascii="Adobe Caslon Pro" w:hAnsi="Adobe Caslon Pro"/>
           <w:b/>
-          <w:sz w:val="56"/>
-          <w:szCs w:val="56"/>
+          <w:sz w:val="52"/>
+          <w:szCs w:val="52"/>
         </w:rPr>
       </w:pPr>
       <w:r>
         <w:rPr>
           <w:rFonts w:ascii="Adobe Caslon Pro" w:hAnsi="Adobe Caslon Pro"/>
           <w:b/>
-          <w:sz w:val="56"/>
-          <w:szCs w:val="56"/>
+          <w:sz w:val="52"/>
+          <w:szCs w:val="52"/>
         </w:rPr>
         <w:t>$AWARD$</w:t>
       </w:r>
@@ -155,27 +145,18 @@
         <w:rPr>
           <w:rFonts w:ascii="Adobe Caslon Pro" w:hAnsi="Adobe Caslon Pro"/>
           <w:i/>
-          <w:sz w:val="48"/>
-          <w:szCs w:val="48"/>
+          <w:sz w:val="44"/>
+          <w:szCs w:val="44"/>
         </w:rPr>
       </w:pPr>
       <w:r>
         <w:rPr>
           <w:rFonts w:ascii="Adobe Caslon Pro" w:hAnsi="Adobe Caslon Pro"/>
           <w:i/>
-          <w:sz w:val="48"/>
-          <w:szCs w:val="48"/>
-        </w:rPr>
-        <w:t>t</w:t>
-      </w:r>
-      <w:r>
-        <w:rPr>
-          <w:rFonts w:ascii="Adobe Caslon Pro" w:hAnsi="Adobe Caslon Pro"/>
-          <w:i/>
-          <w:sz w:val="48"/>
-          <w:szCs w:val="48"/>
-        </w:rPr>
-        <w:t>o</w:t>
+          <w:sz w:val="44"/>
+          <w:szCs w:val="44"/>
+        </w:rPr>
+        <w:t>to</w:t>
       </w:r>
     </w:p>
     <w:p>
@@ -185,16 +166,16 @@
         <w:rPr>
           <w:rFonts w:ascii="Adobe Caslon Pro" w:hAnsi="Adobe Caslon Pro"/>
           <w:b/>
-          <w:sz w:val="72"/>
-          <w:szCs w:val="72"/>
+          <w:sz w:val="64"/>
+          <w:szCs w:val="64"/>
         </w:rPr>
       </w:pPr>
       <w:r>
         <w:rPr>
           <w:rFonts w:ascii="Adobe Caslon Pro" w:hAnsi="Adobe Caslon Pro"/>
           <w:b/>
-          <w:sz w:val="72"/>
-          <w:szCs w:val="72"/>
+          <w:sz w:val="64"/>
+          <w:szCs w:val="64"/>
         </w:rPr>
         <w:t>$DELEGATE$</w:t>
       </w:r>
@@ -214,27 +195,18 @@
         <w:rPr>
           <w:rFonts w:ascii="Adobe Caslon Pro" w:hAnsi="Adobe Caslon Pro"/>
           <w:i/>
+          <w:sz w:val="44"/>
+          <w:szCs w:val="44"/>
+        </w:rPr>
+        <w:t>of</w:t>
+      </w:r>
+      <w:r>
+        <w:rPr>
+          <w:rFonts w:ascii="Adobe Caslon Pro" w:hAnsi="Adobe Caslon Pro"/>
+          <w:i/>
           <w:sz w:val="48"/>
           <w:szCs w:val="48"/>
         </w:rPr>
-        <w:t>o</w:t>
-      </w:r>
-      <w:r>
-        <w:rPr>
-          <w:rFonts w:ascii="Adobe Caslon Pro" w:hAnsi="Adobe Caslon Pro"/>
-          <w:i/>
-          <w:sz w:val="48"/>
-          <w:szCs w:val="48"/>
-        </w:rPr>
-        <w:t>f</w:t>
-      </w:r>
-      <w:r>
-        <w:rPr>
-          <w:rFonts w:ascii="Adobe Caslon Pro" w:hAnsi="Adobe Caslon Pro"/>
-          <w:i/>
-          <w:sz w:val="48"/>
-          <w:szCs w:val="48"/>
-        </w:rPr>
         <w:t xml:space="preserve"> </w:t>
       </w:r>
       <w:r>
@@ -242,8 +214,8 @@
           <w:rFonts w:ascii="Adobe Caslon Pro" w:hAnsi="Adobe Caslon Pro"/>
           <w:b/>
           <w:i/>
-          <w:sz w:val="48"/>
-          <w:szCs w:val="48"/>
+          <w:sz w:val="44"/>
+          <w:szCs w:val="44"/>
         </w:rPr>
         <w:t>$SCHOOL$</w:t>
       </w:r>
@@ -255,16 +227,16 @@
         <w:rPr>
           <w:rFonts w:ascii="Adobe Caslon Pro" w:hAnsi="Adobe Caslon Pro"/>
           <w:i/>
-          <w:sz w:val="36"/>
-          <w:szCs w:val="36"/>
+          <w:sz w:val="44"/>
+          <w:szCs w:val="44"/>
         </w:rPr>
       </w:pPr>
       <w:r>
         <w:rPr>
           <w:rFonts w:ascii="Adobe Caslon Pro" w:hAnsi="Adobe Caslon Pro"/>
           <w:i/>
-          <w:sz w:val="48"/>
-          <w:szCs w:val="48"/>
+          <w:sz w:val="44"/>
+          <w:szCs w:val="44"/>
         </w:rPr>
         <w:t xml:space="preserve">as </w:t>
       </w:r>
@@ -273,8 +245,8 @@
           <w:rFonts w:ascii="Adobe Caslon Pro" w:hAnsi="Adobe Caslon Pro"/>
           <w:b/>
           <w:i/>
-          <w:sz w:val="48"/>
-          <w:szCs w:val="48"/>
+          <w:sz w:val="44"/>
+          <w:szCs w:val="44"/>
         </w:rPr>
         <w:t>$POSITION$</w:t>
       </w:r>
@@ -282,8 +254,8 @@
         <w:rPr>
           <w:rFonts w:ascii="Adobe Caslon Pro" w:hAnsi="Adobe Caslon Pro"/>
           <w:i/>
-          <w:sz w:val="48"/>
-          <w:szCs w:val="48"/>
+          <w:sz w:val="44"/>
+          <w:szCs w:val="44"/>
         </w:rPr>
         <w:t xml:space="preserve"> in </w:t>
       </w:r>
@@ -292,8 +264,8 @@
           <w:rFonts w:ascii="Adobe Caslon Pro" w:hAnsi="Adobe Caslon Pro"/>
           <w:b/>
           <w:i/>
-          <w:sz w:val="48"/>
-          <w:szCs w:val="48"/>
+          <w:sz w:val="44"/>
+          <w:szCs w:val="44"/>
         </w:rPr>
         <w:t>$COMMITTEE$</w:t>
       </w:r>
@@ -317,6 +289,8 @@
           <w:szCs w:val="36"/>
         </w:rPr>
       </w:pPr>
+      <w:bookmarkStart w:id="0" w:name="_GoBack"/>
+      <w:bookmarkEnd w:id="0"/>
     </w:p>
     <w:p>
       <w:pPr>
@@ -327,16 +301,6 @@
           <w:szCs w:val="36"/>
         </w:rPr>
       </w:pPr>
-    </w:p>
-    <w:p>
-      <w:pPr>
-        <w:rPr>
-          <w:rFonts w:ascii="Adobe Caslon Pro" w:hAnsi="Adobe Caslon Pro"/>
-          <w:i/>
-          <w:sz w:val="36"/>
-          <w:szCs w:val="36"/>
-        </w:rPr>
-      </w:pPr>
       <w:r>
         <w:rPr>
           <w:rFonts w:ascii="Adobe Caslon Pro" w:hAnsi="Adobe Caslon Pro"/>
@@ -353,43 +317,7 @@
           <w:sz w:val="36"/>
           <w:szCs w:val="36"/>
         </w:rPr>
-        <w:tab/>
-      </w:r>
-      <w:r>
-        <w:rPr>
-          <w:rFonts w:ascii="Adobe Caslon Pro" w:hAnsi="Adobe Caslon Pro"/>
-          <w:i/>
-          <w:sz w:val="36"/>
-          <w:szCs w:val="36"/>
-        </w:rPr>
-        <w:tab/>
-      </w:r>
-      <w:r>
-        <w:rPr>
-          <w:rFonts w:ascii="Adobe Caslon Pro" w:hAnsi="Adobe Caslon Pro"/>
-          <w:i/>
-          <w:sz w:val="36"/>
-          <w:szCs w:val="36"/>
-        </w:rPr>
-        <w:tab/>
-      </w:r>
-      <w:r>
-        <w:rPr>
-          <w:rFonts w:ascii="Adobe Caslon Pro" w:hAnsi="Adobe Caslon Pro"/>
-          <w:i/>
-          <w:sz w:val="36"/>
-          <w:szCs w:val="36"/>
-        </w:rPr>
-        <w:tab/>
-      </w:r>
-      <w:r>
-        <w:rPr>
-          <w:rFonts w:ascii="Adobe Caslon Pro" w:hAnsi="Adobe Caslon Pro"/>
-          <w:i/>
-          <w:sz w:val="36"/>
-          <w:szCs w:val="36"/>
-        </w:rPr>
-        <w:tab/>
+        <w:t xml:space="preserve">                     </w:t>
       </w:r>
       <w:r>
         <w:rPr>
@@ -427,118 +355,26 @@
           <w:sz w:val="36"/>
           <w:szCs w:val="36"/>
         </w:rPr>
-        <w:tab/>
-      </w:r>
-      <w:r>
-        <w:rPr>
-          <w:rFonts w:ascii="Adobe Caslon Pro" w:hAnsi="Adobe Caslon Pro"/>
-          <w:i/>
-          <w:sz w:val="36"/>
-          <w:szCs w:val="36"/>
-        </w:rPr>
-        <w:tab/>
-      </w:r>
-      <w:r>
-        <w:rPr>
-          <w:rFonts w:ascii="Adobe Caslon Pro" w:hAnsi="Adobe Caslon Pro"/>
-          <w:i/>
-          <w:sz w:val="36"/>
-          <w:szCs w:val="36"/>
-        </w:rPr>
-        <w:tab/>
-      </w:r>
-      <w:r>
-        <w:rPr>
-          <w:rFonts w:ascii="Adobe Caslon Pro" w:hAnsi="Adobe Caslon Pro"/>
-          <w:i/>
-          <w:sz w:val="36"/>
-          <w:szCs w:val="36"/>
-        </w:rPr>
-        <w:tab/>
-      </w:r>
-      <w:r>
-        <w:rPr>
-          <w:rFonts w:ascii="Adobe Caslon Pro" w:hAnsi="Adobe Caslon Pro"/>
-          <w:i/>
-          <w:sz w:val="36"/>
-          <w:szCs w:val="36"/>
-        </w:rPr>
-        <w:tab/>
-      </w:r>
-      <w:r>
-        <w:rPr>
-          <w:rFonts w:ascii="Adobe Caslon Pro" w:hAnsi="Adobe Caslon Pro"/>
-          <w:i/>
-          <w:sz w:val="36"/>
-          <w:szCs w:val="36"/>
-        </w:rPr>
-        <w:tab/>
-      </w:r>
-      <w:r>
-        <w:rPr>
-          <w:rFonts w:ascii="Adobe Caslon Pro" w:hAnsi="Adobe Caslon Pro"/>
-          <w:i/>
-          <w:sz w:val="36"/>
-          <w:szCs w:val="36"/>
-        </w:rPr>
-        <w:tab/>
-      </w:r>
-      <w:r>
-        <w:rPr>
-          <w:rFonts w:ascii="Adobe Caslon Pro" w:hAnsi="Adobe Caslon Pro"/>
-          <w:i/>
-          <w:sz w:val="36"/>
-          <w:szCs w:val="36"/>
-        </w:rPr>
-        <w:tab/>
-      </w:r>
-      <w:r>
-        <w:rPr>
-          <w:rFonts w:ascii="Adobe Caslon Pro" w:hAnsi="Adobe Caslon Pro"/>
-          <w:i/>
-          <w:sz w:val="36"/>
-          <w:szCs w:val="36"/>
-        </w:rPr>
-        <w:tab/>
-      </w:r>
-      <w:r>
-        <w:rPr>
-          <w:rFonts w:ascii="Adobe Caslon Pro" w:hAnsi="Adobe Caslon Pro"/>
-          <w:i/>
-          <w:sz w:val="36"/>
-          <w:szCs w:val="36"/>
-        </w:rPr>
-        <w:tab/>
-      </w:r>
-      <w:r>
-        <w:rPr>
-          <w:rFonts w:ascii="Adobe Caslon Pro" w:hAnsi="Adobe Caslon Pro"/>
-          <w:i/>
-          <w:sz w:val="36"/>
-          <w:szCs w:val="36"/>
-        </w:rPr>
-        <w:tab/>
-      </w:r>
-      <w:r>
-        <w:rPr>
-          <w:rFonts w:ascii="Adobe Caslon Pro" w:hAnsi="Adobe Caslon Pro"/>
-          <w:i/>
-          <w:sz w:val="36"/>
-          <w:szCs w:val="36"/>
-        </w:rPr>
-        <w:tab/>
-      </w:r>
-      <w:r>
-        <w:rPr>
-          <w:rFonts w:ascii="Adobe Caslon Pro" w:hAnsi="Adobe Caslon Pro"/>
-          <w:i/>
-          <w:sz w:val="36"/>
-          <w:szCs w:val="36"/>
-        </w:rPr>
-        <w:t xml:space="preserve">      </w:t>
-      </w:r>
-      <w:bookmarkStart w:id="0" w:name="_GoBack"/>
-      <w:bookmarkEnd w:id="0"/>
+        <w:t xml:space="preserve"> </w:t>
+      </w:r>
+      <w:r>
+        <w:rPr>
+          <w:rFonts w:ascii="Adobe Caslon Pro" w:hAnsi="Adobe Caslon Pro"/>
+          <w:i/>
+          <w:sz w:val="36"/>
+          <w:szCs w:val="36"/>
+        </w:rPr>
+        <w:t xml:space="preserve">                                                                                    </w:t>
+      </w:r>
+      <w:r>
+        <w:rPr>
+          <w:rFonts w:ascii="Adobe Caslon Pro" w:hAnsi="Adobe Caslon Pro"/>
+          <w:i/>
+          <w:sz w:val="36"/>
+          <w:szCs w:val="36"/>
+        </w:rPr>
+        <w:t xml:space="preserve">     </w:t>
+      </w:r>
       <w:r>
         <w:rPr>
           <w:rFonts w:ascii="Adobe Caslon Pro" w:hAnsi="Adobe Caslon Pro"/>
@@ -593,79 +429,7 @@
           <w:sz w:val="36"/>
           <w:szCs w:val="36"/>
         </w:rPr>
-        <w:tab/>
-      </w:r>
-      <w:r>
-        <w:rPr>
-          <w:rFonts w:ascii="Adobe Caslon Pro" w:hAnsi="Adobe Caslon Pro"/>
-          <w:i/>
-          <w:sz w:val="36"/>
-          <w:szCs w:val="36"/>
-        </w:rPr>
-        <w:tab/>
-      </w:r>
-      <w:r>
-        <w:rPr>
-          <w:rFonts w:ascii="Adobe Caslon Pro" w:hAnsi="Adobe Caslon Pro"/>
-          <w:i/>
-          <w:sz w:val="36"/>
-          <w:szCs w:val="36"/>
-        </w:rPr>
-        <w:tab/>
-      </w:r>
-      <w:r>
-        <w:rPr>
-          <w:rFonts w:ascii="Adobe Caslon Pro" w:hAnsi="Adobe Caslon Pro"/>
-          <w:i/>
-          <w:sz w:val="36"/>
-          <w:szCs w:val="36"/>
-        </w:rPr>
-        <w:tab/>
-      </w:r>
-      <w:r>
-        <w:rPr>
-          <w:rFonts w:ascii="Adobe Caslon Pro" w:hAnsi="Adobe Caslon Pro"/>
-          <w:i/>
-          <w:sz w:val="36"/>
-          <w:szCs w:val="36"/>
-        </w:rPr>
-        <w:tab/>
-      </w:r>
-      <w:r>
-        <w:rPr>
-          <w:rFonts w:ascii="Adobe Caslon Pro" w:hAnsi="Adobe Caslon Pro"/>
-          <w:i/>
-          <w:sz w:val="36"/>
-          <w:szCs w:val="36"/>
-        </w:rPr>
-        <w:tab/>
-      </w:r>
-      <w:r>
-        <w:rPr>
-          <w:rFonts w:ascii="Adobe Caslon Pro" w:hAnsi="Adobe Caslon Pro"/>
-          <w:i/>
-          <w:sz w:val="36"/>
-          <w:szCs w:val="36"/>
-        </w:rPr>
-        <w:tab/>
-      </w:r>
-      <w:r>
-        <w:rPr>
-          <w:rFonts w:ascii="Adobe Caslon Pro" w:hAnsi="Adobe Caslon Pro"/>
-          <w:i/>
-          <w:sz w:val="36"/>
-          <w:szCs w:val="36"/>
-        </w:rPr>
-        <w:tab/>
-      </w:r>
-      <w:r>
-        <w:rPr>
-          <w:rFonts w:ascii="Adobe Caslon Pro" w:hAnsi="Adobe Caslon Pro"/>
-          <w:i/>
-          <w:sz w:val="36"/>
-          <w:szCs w:val="36"/>
-        </w:rPr>
-        <w:tab/>
+        <w:t xml:space="preserve">                                                               </w:t>
       </w:r>
       <w:r>
         <w:rPr>
@@ -695,7 +459,7 @@
       <w:footerReference w:type="first" r:id="rId12"/>
       <w:type w:val="continuous"/>
       <w:pgSz w:w="15840" w:h="12240" w:orient="landscape"/>
-      <w:pgMar w:top="1440" w:right="1440" w:bottom="1440" w:left="1440" w:header="720" w:footer="720" w:gutter="0"/>
+      <w:pgMar w:top="2160" w:right="2160" w:bottom="2160" w:left="2160" w:header="720" w:footer="720" w:gutter="0"/>
       <w:cols w:space="720"/>
       <w:docGrid w:linePitch="360"/>
     </w:sectPr>

</xml_diff>